<commit_message>
failure methods are done. baseline and improved are running.
</commit_message>
<xml_diff>
--- a/Service Level Agreement.docx
+++ b/Service Level Agreement.docx
@@ -5,6 +5,7 @@
     <w:p>
       <w:pPr>
         <w:pStyle w:val="Heading1"/>
+        <w:spacing w:after="240"/>
         <w:rPr>
           <w:rFonts w:ascii="Times New Roman" w:hAnsi="Times New Roman" w:cs="Times New Roman"/>
           <w:color w:val="auto"/>
@@ -31,6 +32,8 @@
         </w:rPr>
         <w:t>dge controller</w:t>
       </w:r>
+      <w:bookmarkStart w:id="0" w:name="_GoBack"/>
+      <w:bookmarkEnd w:id="0"/>
     </w:p>
     <w:p>
       <w:pPr>
@@ -71,7 +74,21 @@
         <w:rPr>
           <w:rFonts w:ascii="Times New Roman" w:hAnsi="Times New Roman" w:cs="Times New Roman"/>
         </w:rPr>
-        <w:t>With the rise of Internet of Things (IoT), billions of new heterogeneous devices are connected to the internet. With the critical requiremen</w:t>
+        <w:t>With the rise of Internet of Things (</w:t>
+      </w:r>
+      <w:proofErr w:type="spellStart"/>
+      <w:r>
+        <w:rPr>
+          <w:rFonts w:ascii="Times New Roman" w:hAnsi="Times New Roman" w:cs="Times New Roman"/>
+        </w:rPr>
+        <w:t>IoT</w:t>
+      </w:r>
+      <w:proofErr w:type="spellEnd"/>
+      <w:r>
+        <w:rPr>
+          <w:rFonts w:ascii="Times New Roman" w:hAnsi="Times New Roman" w:cs="Times New Roman"/>
+        </w:rPr>
+        <w:t>), billions of new heterogeneous devices are connected to the internet. With the critical requiremen</w:t>
       </w:r>
       <w:r>
         <w:rPr>
@@ -897,8 +914,6 @@
               </w:rPr>
               <w:t>100</w:t>
             </w:r>
-            <w:bookmarkStart w:id="0" w:name="_GoBack"/>
-            <w:bookmarkEnd w:id="0"/>
           </w:p>
         </w:tc>
       </w:tr>
@@ -2669,7 +2684,7 @@
 </file>
 
 <file path=customXml/itemProps1.xml><?xml version="1.0" encoding="utf-8"?>
-<ds:datastoreItem xmlns:ds="http://schemas.openxmlformats.org/officeDocument/2006/customXml" ds:itemID="{BFB23BBC-A4A7-44C4-A7BB-AE2D178430C0}">
+<ds:datastoreItem xmlns:ds="http://schemas.openxmlformats.org/officeDocument/2006/customXml" ds:itemID="{51279073-2998-4319-BAD1-3F2B164A4A36}">
   <ds:schemaRefs>
     <ds:schemaRef ds:uri="http://schemas.openxmlformats.org/officeDocument/2006/bibliography"/>
   </ds:schemaRefs>

</xml_diff>